<commit_message>
Team plan, Project Description, Project Code
</commit_message>
<xml_diff>
--- a/Part_4/Project_Code/Project-code-v1.0.docx
+++ b/Part_4/Project_Code/Project-code-v1.0.docx
@@ -237,6 +237,7 @@
           <w:lang w:val="en-US"/>
         </w:rPr>
       </w:pPr>
+      <w:proofErr w:type="spellStart"/>
       <w:r>
         <w:rPr>
           <w:rFonts w:ascii="Arial" w:hAnsi="Arial" w:cs="Arial"/>
@@ -248,6 +249,7 @@
         </w:rPr>
         <w:t>Movfast</w:t>
       </w:r>
+      <w:proofErr w:type="spellEnd"/>
     </w:p>
     <w:p>
       <w:pPr>
@@ -443,6 +445,7 @@
                 <w:szCs w:val="26"/>
               </w:rPr>
             </w:pPr>
+            <w:proofErr w:type="spellStart"/>
             <w:r>
               <w:rPr>
                 <w:rFonts w:ascii="Roboto" w:hAnsi="Roboto" w:cs="Arial"/>
@@ -451,7 +454,18 @@
                 <w:sz w:val="26"/>
                 <w:szCs w:val="26"/>
               </w:rPr>
-              <w:t>Αρ.  Μητρώου</w:t>
+              <w:t>Αρ</w:t>
+            </w:r>
+            <w:proofErr w:type="spellEnd"/>
+            <w:r>
+              <w:rPr>
+                <w:rFonts w:ascii="Roboto" w:hAnsi="Roboto" w:cs="Arial"/>
+                <w:b/>
+                <w:bCs/>
+                <w:sz w:val="26"/>
+                <w:szCs w:val="26"/>
+              </w:rPr>
+              <w:t>.  Μητρώου</w:t>
             </w:r>
           </w:p>
         </w:tc>
@@ -732,6 +746,7 @@
               </w:rPr>
               <w:t xml:space="preserve"> </w:t>
             </w:r>
+            <w:proofErr w:type="spellStart"/>
             <w:r>
               <w:rPr>
                 <w:rFonts w:ascii="Roboto" w:hAnsi="Roboto" w:cs="Arial"/>
@@ -740,6 +755,7 @@
               </w:rPr>
               <w:t>Κουρτάκης</w:t>
             </w:r>
+            <w:proofErr w:type="spellEnd"/>
           </w:p>
         </w:tc>
         <w:tc>
@@ -1091,7 +1107,27 @@
           <w:sz w:val="24"/>
           <w:szCs w:val="24"/>
         </w:rPr>
-        <w:t>Βασίλειος Κουρτάκης (</w:t>
+        <w:t xml:space="preserve">Βασίλειος </w:t>
+      </w:r>
+      <w:proofErr w:type="spellStart"/>
+      <w:r>
+        <w:rPr>
+          <w:rFonts w:ascii="Roboto" w:hAnsi="Roboto" w:cstheme="minorHAnsi"/>
+          <w:color w:val="000000" w:themeColor="text1"/>
+          <w:sz w:val="24"/>
+          <w:szCs w:val="24"/>
+        </w:rPr>
+        <w:t>Κουρτάκης</w:t>
+      </w:r>
+      <w:proofErr w:type="spellEnd"/>
+      <w:r>
+        <w:rPr>
+          <w:rFonts w:ascii="Roboto" w:hAnsi="Roboto" w:cstheme="minorHAnsi"/>
+          <w:color w:val="000000" w:themeColor="text1"/>
+          <w:sz w:val="24"/>
+          <w:szCs w:val="24"/>
+        </w:rPr>
+        <w:t xml:space="preserve"> (</w:t>
       </w:r>
       <w:r>
         <w:rPr>
@@ -1410,7 +1446,15 @@
           <w:sz w:val="24"/>
           <w:szCs w:val="24"/>
         </w:rPr>
-        <w:t>0.1</w:t>
+        <w:t>1</w:t>
+      </w:r>
+      <w:r>
+        <w:rPr>
+          <w:rFonts w:ascii="Roboto" w:hAnsi="Roboto" w:cstheme="minorHAnsi"/>
+          <w:sz w:val="24"/>
+          <w:szCs w:val="24"/>
+        </w:rPr>
+        <w:t>.0</w:t>
       </w:r>
       <w:r>
         <w:rPr>
@@ -1494,7 +1538,15 @@
           <w:sz w:val="24"/>
           <w:szCs w:val="24"/>
         </w:rPr>
-        <w:t>0.1”</w:t>
+        <w:t>1.0</w:t>
+      </w:r>
+      <w:r>
+        <w:rPr>
+          <w:rFonts w:ascii="Roboto" w:hAnsi="Roboto" w:cstheme="minorHAnsi"/>
+          <w:sz w:val="24"/>
+          <w:szCs w:val="24"/>
+        </w:rPr>
+        <w:t>”</w:t>
       </w:r>
       <w:r>
         <w:rPr>
@@ -2068,6 +2120,7 @@
           <w:szCs w:val="24"/>
         </w:rPr>
       </w:pPr>
+      <w:proofErr w:type="spellStart"/>
       <w:r>
         <w:rPr>
           <w:rFonts w:ascii="Roboto" w:hAnsi="Roboto" w:cs="Arial"/>
@@ -2090,6 +2143,7 @@
         </w:rPr>
         <w:t>i</w:t>
       </w:r>
+      <w:proofErr w:type="spellEnd"/>
       <w:r>
         <w:rPr>
           <w:rFonts w:ascii="Roboto" w:hAnsi="Roboto" w:cs="Arial"/>
@@ -2182,7 +2236,25 @@
           <w:sz w:val="24"/>
           <w:szCs w:val="24"/>
         </w:rPr>
-        <w:t>, κ.τ.λ)</w:t>
+        <w:t xml:space="preserve">, </w:t>
+      </w:r>
+      <w:proofErr w:type="spellStart"/>
+      <w:r>
+        <w:rPr>
+          <w:rFonts w:ascii="Roboto" w:hAnsi="Roboto" w:cs="Arial"/>
+          <w:sz w:val="24"/>
+          <w:szCs w:val="24"/>
+        </w:rPr>
+        <w:t>κ.τ.λ</w:t>
+      </w:r>
+      <w:proofErr w:type="spellEnd"/>
+      <w:r>
+        <w:rPr>
+          <w:rFonts w:ascii="Roboto" w:hAnsi="Roboto" w:cs="Arial"/>
+          <w:sz w:val="24"/>
+          <w:szCs w:val="24"/>
+        </w:rPr>
+        <w:t>)</w:t>
       </w:r>
     </w:p>
     <w:p>
@@ -2482,6 +2554,49 @@
     <w:p>
       <w:pPr>
         <w:spacing w:line="360" w:lineRule="auto"/>
+        <w:jc w:val="both"/>
+        <w:rPr>
+          <w:rFonts w:ascii="Roboto" w:hAnsi="Roboto" w:cs="Arial"/>
+          <w:sz w:val="24"/>
+          <w:szCs w:val="24"/>
+        </w:rPr>
+      </w:pPr>
+      <w:r>
+        <w:rPr>
+          <w:rFonts w:ascii="Roboto" w:hAnsi="Roboto" w:cs="Arial"/>
+          <w:sz w:val="24"/>
+          <w:szCs w:val="24"/>
+        </w:rPr>
+        <w:t>Ο κώδικας του έργου περιλαμβάνει πλήρη υλοποίηση και των</w:t>
+      </w:r>
+      <w:r>
+        <w:rPr>
+          <w:rFonts w:ascii="Roboto" w:hAnsi="Roboto" w:cs="Arial"/>
+          <w:sz w:val="24"/>
+          <w:szCs w:val="24"/>
+        </w:rPr>
+        <w:t xml:space="preserve"> 16 περιπτώσε</w:t>
+      </w:r>
+      <w:r>
+        <w:rPr>
+          <w:rFonts w:ascii="Roboto" w:hAnsi="Roboto" w:cs="Arial"/>
+          <w:sz w:val="24"/>
+          <w:szCs w:val="24"/>
+        </w:rPr>
+        <w:t>ων</w:t>
+      </w:r>
+      <w:r>
+        <w:rPr>
+          <w:rFonts w:ascii="Roboto" w:hAnsi="Roboto" w:cs="Arial"/>
+          <w:sz w:val="24"/>
+          <w:szCs w:val="24"/>
+        </w:rPr>
+        <w:t xml:space="preserve"> χρήσης που έχουμε περιγράψει.</w:t>
+      </w:r>
+    </w:p>
+    <w:p>
+      <w:pPr>
+        <w:spacing w:line="360" w:lineRule="auto"/>
         <w:rPr>
           <w:rFonts w:ascii="Arial" w:hAnsi="Arial" w:cs="Arial"/>
           <w:sz w:val="24"/>
@@ -2779,20 +2894,442 @@
       <w:pPr>
         <w:spacing w:line="360" w:lineRule="auto"/>
         <w:rPr>
+          <w:rFonts w:ascii="Roboto" w:hAnsi="Roboto" w:cstheme="minorHAnsi"/>
+          <w:sz w:val="24"/>
+          <w:szCs w:val="24"/>
+        </w:rPr>
+      </w:pPr>
+    </w:p>
+    <w:p>
+      <w:pPr>
+        <w:pStyle w:val="Style1"/>
+        <w:spacing w:after="360"/>
+        <w:jc w:val="both"/>
+        <w:rPr>
           <w:rFonts w:ascii="Arial" w:hAnsi="Arial" w:cs="Arial"/>
-          <w:sz w:val="24"/>
-          <w:szCs w:val="24"/>
-          <w:lang w:val="en-US"/>
-        </w:rPr>
-      </w:pPr>
+          <w:color w:val="002060"/>
+          <w:sz w:val="32"/>
+          <w:szCs w:val="32"/>
+        </w:rPr>
+      </w:pPr>
+      <w:r>
+        <w:rPr>
+          <w:rFonts w:ascii="Arial" w:hAnsi="Arial" w:cs="Arial"/>
+          <w:color w:val="002060"/>
+          <w:sz w:val="32"/>
+          <w:szCs w:val="32"/>
+        </w:rPr>
+        <w:t>Πηγές</w:t>
+      </w:r>
+    </w:p>
+    <w:p>
+      <w:pPr>
+        <w:pStyle w:val="ListParagraph"/>
+        <w:numPr>
+          <w:ilvl w:val="0"/>
+          <w:numId w:val="10"/>
+        </w:numPr>
+        <w:jc w:val="both"/>
+        <w:rPr>
+          <w:rFonts w:ascii="Roboto" w:hAnsi="Roboto" w:cstheme="minorHAnsi"/>
+          <w:color w:val="000000" w:themeColor="text1"/>
+          <w:sz w:val="24"/>
+          <w:szCs w:val="24"/>
+        </w:rPr>
+      </w:pPr>
+      <w:r>
+        <w:rPr>
+          <w:rFonts w:ascii="Roboto" w:hAnsi="Roboto" w:cstheme="minorHAnsi"/>
+          <w:color w:val="000000" w:themeColor="text1"/>
+          <w:sz w:val="24"/>
+          <w:szCs w:val="24"/>
+        </w:rPr>
+        <w:t xml:space="preserve">Το αρχείο κώδικα </w:t>
+      </w:r>
+      <w:r>
+        <w:rPr>
+          <w:rFonts w:ascii="Roboto" w:hAnsi="Roboto" w:cstheme="minorHAnsi"/>
+          <w:b/>
+          <w:bCs/>
+          <w:color w:val="000000" w:themeColor="text1"/>
+          <w:sz w:val="24"/>
+          <w:szCs w:val="24"/>
+          <w:lang w:val="en-US"/>
+        </w:rPr>
+        <w:t>backend</w:t>
+      </w:r>
+      <w:r>
+        <w:rPr>
+          <w:rFonts w:ascii="Roboto" w:hAnsi="Roboto" w:cstheme="minorHAnsi"/>
+          <w:b/>
+          <w:bCs/>
+          <w:color w:val="000000" w:themeColor="text1"/>
+          <w:sz w:val="24"/>
+          <w:szCs w:val="24"/>
+        </w:rPr>
+        <w:t xml:space="preserve"> </w:t>
+      </w:r>
+      <w:r>
+        <w:rPr>
+          <w:rFonts w:ascii="Roboto" w:hAnsi="Roboto" w:cstheme="minorHAnsi"/>
+          <w:b/>
+          <w:bCs/>
+          <w:color w:val="000000" w:themeColor="text1"/>
+          <w:sz w:val="24"/>
+          <w:szCs w:val="24"/>
+          <w:lang w:val="en-US"/>
+        </w:rPr>
+        <w:t>server</w:t>
+      </w:r>
+      <w:r>
+        <w:rPr>
+          <w:rFonts w:ascii="Roboto" w:hAnsi="Roboto" w:cstheme="minorHAnsi"/>
+          <w:b/>
+          <w:bCs/>
+          <w:color w:val="000000" w:themeColor="text1"/>
+          <w:sz w:val="24"/>
+          <w:szCs w:val="24"/>
+        </w:rPr>
+        <w:t>/</w:t>
+      </w:r>
+      <w:proofErr w:type="spellStart"/>
+      <w:r>
+        <w:rPr>
+          <w:rFonts w:ascii="Roboto" w:hAnsi="Roboto" w:cstheme="minorHAnsi"/>
+          <w:b/>
+          <w:bCs/>
+          <w:color w:val="000000" w:themeColor="text1"/>
+          <w:sz w:val="24"/>
+          <w:szCs w:val="24"/>
+          <w:lang w:val="en-US"/>
+        </w:rPr>
+        <w:t>serverHelper</w:t>
+      </w:r>
+      <w:proofErr w:type="spellEnd"/>
+      <w:r>
+        <w:rPr>
+          <w:rFonts w:ascii="Roboto" w:hAnsi="Roboto" w:cstheme="minorHAnsi"/>
+          <w:b/>
+          <w:bCs/>
+          <w:color w:val="000000" w:themeColor="text1"/>
+          <w:sz w:val="24"/>
+          <w:szCs w:val="24"/>
+        </w:rPr>
+        <w:t>.</w:t>
+      </w:r>
+      <w:proofErr w:type="spellStart"/>
+      <w:r>
+        <w:rPr>
+          <w:rFonts w:ascii="Roboto" w:hAnsi="Roboto" w:cstheme="minorHAnsi"/>
+          <w:b/>
+          <w:bCs/>
+          <w:color w:val="000000" w:themeColor="text1"/>
+          <w:sz w:val="24"/>
+          <w:szCs w:val="24"/>
+          <w:lang w:val="en-US"/>
+        </w:rPr>
+        <w:t>js</w:t>
+      </w:r>
+      <w:proofErr w:type="spellEnd"/>
+      <w:r>
+        <w:rPr>
+          <w:rFonts w:ascii="Roboto" w:hAnsi="Roboto" w:cstheme="minorHAnsi"/>
+          <w:color w:val="000000" w:themeColor="text1"/>
+          <w:sz w:val="24"/>
+          <w:szCs w:val="24"/>
+        </w:rPr>
+        <w:t xml:space="preserve"> προέρχεται αυτούσιο από το </w:t>
+      </w:r>
+      <w:r>
+        <w:rPr>
+          <w:rFonts w:ascii="Roboto" w:hAnsi="Roboto" w:cstheme="minorHAnsi"/>
+          <w:color w:val="000000" w:themeColor="text1"/>
+          <w:sz w:val="24"/>
+          <w:szCs w:val="24"/>
+          <w:lang w:val="en-US"/>
+        </w:rPr>
+        <w:t>project</w:t>
+      </w:r>
+      <w:r>
+        <w:rPr>
+          <w:rFonts w:ascii="Roboto" w:hAnsi="Roboto" w:cstheme="minorHAnsi"/>
+          <w:color w:val="000000" w:themeColor="text1"/>
+          <w:sz w:val="24"/>
+          <w:szCs w:val="24"/>
+        </w:rPr>
+        <w:t xml:space="preserve"> Προγραμματισμού και Συστημάτων στον Παγκόσμιο Ιστό που υλοποίησαν τα μέλη της ομάδας Νικόλαος Ανδριανόπουλος, Παναγιώτης Καλοζούμης και Βασίλειος </w:t>
+      </w:r>
+      <w:proofErr w:type="spellStart"/>
+      <w:r>
+        <w:rPr>
+          <w:rFonts w:ascii="Roboto" w:hAnsi="Roboto" w:cstheme="minorHAnsi"/>
+          <w:color w:val="000000" w:themeColor="text1"/>
+          <w:sz w:val="24"/>
+          <w:szCs w:val="24"/>
+        </w:rPr>
+        <w:t>Κουρτακης</w:t>
+      </w:r>
+      <w:proofErr w:type="spellEnd"/>
+      <w:r>
+        <w:rPr>
+          <w:rFonts w:ascii="Roboto" w:hAnsi="Roboto" w:cstheme="minorHAnsi"/>
+          <w:color w:val="000000" w:themeColor="text1"/>
+          <w:sz w:val="24"/>
+          <w:szCs w:val="24"/>
+        </w:rPr>
+        <w:t xml:space="preserve"> κατά το Χειμερινό Εξάμηνο 2023-2024</w:t>
+      </w:r>
+      <w:r>
+        <w:rPr>
+          <w:rFonts w:ascii="Roboto" w:hAnsi="Roboto" w:cstheme="minorHAnsi"/>
+          <w:color w:val="000000" w:themeColor="text1"/>
+          <w:sz w:val="24"/>
+          <w:szCs w:val="24"/>
+        </w:rPr>
+        <w:t xml:space="preserve">. Θεωρήθηκε αναγκαίο να ενσωματωθεί το αρχείο αυτό στον κώδικά μας, καθώς διευκόλυνε ό,τι διεργασίες έπρεπε να πραγματοποιηθούν στη μεριά του </w:t>
+      </w:r>
+      <w:r>
+        <w:rPr>
+          <w:rFonts w:ascii="Roboto" w:hAnsi="Roboto" w:cstheme="minorHAnsi"/>
+          <w:color w:val="000000" w:themeColor="text1"/>
+          <w:sz w:val="24"/>
+          <w:szCs w:val="24"/>
+          <w:lang w:val="en-US"/>
+        </w:rPr>
+        <w:t>server</w:t>
+      </w:r>
+    </w:p>
+    <w:p>
+      <w:pPr>
+        <w:pStyle w:val="ListParagraph"/>
+        <w:ind w:left="360"/>
+        <w:jc w:val="both"/>
+        <w:rPr>
+          <w:rFonts w:ascii="Roboto" w:hAnsi="Roboto" w:cstheme="minorHAnsi"/>
+          <w:color w:val="000000" w:themeColor="text1"/>
+          <w:sz w:val="24"/>
+          <w:szCs w:val="24"/>
+        </w:rPr>
+      </w:pPr>
+    </w:p>
+    <w:p>
+      <w:pPr>
+        <w:pStyle w:val="ListParagraph"/>
+        <w:numPr>
+          <w:ilvl w:val="0"/>
+          <w:numId w:val="10"/>
+        </w:numPr>
+        <w:jc w:val="both"/>
+        <w:rPr>
+          <w:rFonts w:ascii="Roboto" w:hAnsi="Roboto" w:cstheme="minorHAnsi"/>
+          <w:color w:val="000000" w:themeColor="text1"/>
+          <w:sz w:val="24"/>
+          <w:szCs w:val="24"/>
+        </w:rPr>
+      </w:pPr>
+      <w:r>
+        <w:rPr>
+          <w:rFonts w:ascii="Roboto" w:hAnsi="Roboto" w:cstheme="minorHAnsi"/>
+          <w:color w:val="000000" w:themeColor="text1"/>
+          <w:sz w:val="24"/>
+          <w:szCs w:val="24"/>
+        </w:rPr>
+        <w:t xml:space="preserve">Πολλά από τα εικονίδια που έχουμε χρησιμοποιήσει στην εφαρμογή </w:t>
+      </w:r>
+      <w:r>
+        <w:rPr>
+          <w:rFonts w:ascii="Roboto" w:hAnsi="Roboto" w:cstheme="minorHAnsi"/>
+          <w:color w:val="000000" w:themeColor="text1"/>
+          <w:sz w:val="24"/>
+          <w:szCs w:val="24"/>
+        </w:rPr>
+        <w:t xml:space="preserve">μας </w:t>
+      </w:r>
+      <w:r>
+        <w:rPr>
+          <w:rFonts w:ascii="Roboto" w:hAnsi="Roboto" w:cstheme="minorHAnsi"/>
+          <w:color w:val="000000" w:themeColor="text1"/>
+          <w:sz w:val="24"/>
+          <w:szCs w:val="24"/>
+        </w:rPr>
+        <w:t xml:space="preserve">αποτελούν μέρος της ανοικτής βιβλιοθήκης </w:t>
+      </w:r>
+      <w:r>
+        <w:rPr>
+          <w:rFonts w:ascii="Roboto" w:hAnsi="Roboto" w:cstheme="minorHAnsi"/>
+          <w:color w:val="000000" w:themeColor="text1"/>
+          <w:sz w:val="24"/>
+          <w:szCs w:val="24"/>
+        </w:rPr>
+        <w:t>εικονιδίων</w:t>
+      </w:r>
+      <w:r>
+        <w:rPr>
+          <w:rFonts w:ascii="Roboto" w:hAnsi="Roboto" w:cstheme="minorHAnsi"/>
+          <w:color w:val="000000" w:themeColor="text1"/>
+          <w:sz w:val="24"/>
+          <w:szCs w:val="24"/>
+        </w:rPr>
+        <w:t xml:space="preserve"> </w:t>
+      </w:r>
+      <w:hyperlink r:id="rId11" w:history="1">
+        <w:proofErr w:type="spellStart"/>
+        <w:r>
+          <w:rPr>
+            <w:rStyle w:val="Hyperlink"/>
+            <w:rFonts w:ascii="Roboto" w:hAnsi="Roboto" w:cstheme="minorHAnsi"/>
+            <w:sz w:val="24"/>
+            <w:szCs w:val="24"/>
+            <w:lang w:val="en-US"/>
+          </w:rPr>
+          <w:t>OpenMoji</w:t>
+        </w:r>
+        <w:proofErr w:type="spellEnd"/>
+      </w:hyperlink>
+      <w:r>
+        <w:rPr>
+          <w:rFonts w:ascii="Roboto" w:hAnsi="Roboto" w:cstheme="minorHAnsi"/>
+          <w:color w:val="000000" w:themeColor="text1"/>
+          <w:sz w:val="24"/>
+          <w:szCs w:val="24"/>
+        </w:rPr>
+        <w:t>. Άδεια:</w:t>
+      </w:r>
+      <w:r>
+        <w:rPr>
+          <w:rFonts w:ascii="Roboto" w:hAnsi="Roboto" w:cstheme="minorHAnsi"/>
+          <w:color w:val="000000" w:themeColor="text1"/>
+          <w:sz w:val="24"/>
+          <w:szCs w:val="24"/>
+        </w:rPr>
+        <w:t xml:space="preserve"> </w:t>
+      </w:r>
+      <w:hyperlink r:id="rId12" w:history="1">
+        <w:r>
+          <w:rPr>
+            <w:rStyle w:val="Hyperlink"/>
+            <w:rFonts w:ascii="Roboto" w:hAnsi="Roboto" w:cs="Segoe UI"/>
+            <w:sz w:val="24"/>
+            <w:szCs w:val="24"/>
+          </w:rPr>
+          <w:t xml:space="preserve">CC </w:t>
+        </w:r>
+        <w:proofErr w:type="spellStart"/>
+        <w:r>
+          <w:rPr>
+            <w:rStyle w:val="Hyperlink"/>
+            <w:rFonts w:ascii="Roboto" w:hAnsi="Roboto" w:cs="Segoe UI"/>
+            <w:sz w:val="24"/>
+            <w:szCs w:val="24"/>
+          </w:rPr>
+          <w:t>BY</w:t>
+        </w:r>
+        <w:proofErr w:type="spellEnd"/>
+        <w:r>
+          <w:rPr>
+            <w:rStyle w:val="Hyperlink"/>
+            <w:rFonts w:ascii="Roboto" w:hAnsi="Roboto" w:cs="Segoe UI"/>
+            <w:sz w:val="24"/>
+            <w:szCs w:val="24"/>
+          </w:rPr>
+          <w:t>-SA 4.0</w:t>
+        </w:r>
+      </w:hyperlink>
+    </w:p>
+    <w:p>
+      <w:pPr>
+        <w:pStyle w:val="ListParagraph"/>
+        <w:rPr>
+          <w:rFonts w:ascii="Roboto" w:hAnsi="Roboto" w:cstheme="minorHAnsi"/>
+          <w:color w:val="000000" w:themeColor="text1"/>
+          <w:sz w:val="24"/>
+          <w:szCs w:val="24"/>
+        </w:rPr>
+      </w:pPr>
+    </w:p>
+    <w:p>
+      <w:pPr>
+        <w:pStyle w:val="ListParagraph"/>
+        <w:numPr>
+          <w:ilvl w:val="0"/>
+          <w:numId w:val="10"/>
+        </w:numPr>
+        <w:jc w:val="both"/>
+        <w:rPr>
+          <w:rFonts w:ascii="Roboto" w:hAnsi="Roboto" w:cstheme="minorHAnsi"/>
+          <w:color w:val="000000" w:themeColor="text1"/>
+          <w:sz w:val="24"/>
+          <w:szCs w:val="24"/>
+        </w:rPr>
+      </w:pPr>
+      <w:proofErr w:type="spellStart"/>
+      <w:r>
+        <w:rPr>
+          <w:rFonts w:ascii="Roboto" w:hAnsi="Roboto" w:cstheme="minorHAnsi"/>
+          <w:color w:val="000000" w:themeColor="text1"/>
+          <w:sz w:val="24"/>
+          <w:szCs w:val="24"/>
+          <w:lang w:val="en-US"/>
+        </w:rPr>
+        <w:lastRenderedPageBreak/>
+        <w:t>Kort</w:t>
+      </w:r>
+      <w:proofErr w:type="spellEnd"/>
+      <w:r>
+        <w:rPr>
+          <w:rFonts w:ascii="Roboto" w:hAnsi="Roboto" w:cstheme="minorHAnsi"/>
+          <w:color w:val="000000" w:themeColor="text1"/>
+          <w:sz w:val="24"/>
+          <w:szCs w:val="24"/>
+        </w:rPr>
+        <w:t xml:space="preserve"> </w:t>
+      </w:r>
+      <w:r>
+        <w:rPr>
+          <w:rFonts w:ascii="Roboto" w:hAnsi="Roboto" w:cstheme="minorHAnsi"/>
+          <w:color w:val="000000" w:themeColor="text1"/>
+          <w:sz w:val="24"/>
+          <w:szCs w:val="24"/>
+        </w:rPr>
+        <w:t>πο</w:t>
+      </w:r>
+      <w:r>
+        <w:rPr>
+          <w:rFonts w:ascii="Roboto" w:hAnsi="Roboto" w:cstheme="minorHAnsi"/>
+          <w:color w:val="000000" w:themeColor="text1"/>
+          <w:sz w:val="24"/>
+          <w:szCs w:val="24"/>
+        </w:rPr>
+        <w:t>ύ</w:t>
+      </w:r>
+      <w:r>
+        <w:rPr>
+          <w:rFonts w:ascii="Roboto" w:hAnsi="Roboto" w:cstheme="minorHAnsi"/>
+          <w:color w:val="000000" w:themeColor="text1"/>
+          <w:sz w:val="24"/>
+          <w:szCs w:val="24"/>
+        </w:rPr>
+        <w:t xml:space="preserve"> βρήκες την εικόνα με το </w:t>
+      </w:r>
+      <w:proofErr w:type="gramStart"/>
+      <w:r>
+        <w:rPr>
+          <w:rFonts w:ascii="Roboto" w:hAnsi="Roboto" w:cstheme="minorHAnsi"/>
+          <w:color w:val="000000" w:themeColor="text1"/>
+          <w:sz w:val="24"/>
+          <w:szCs w:val="24"/>
+        </w:rPr>
+        <w:t>ταξί;;;;;;</w:t>
+      </w:r>
+      <w:proofErr w:type="gramEnd"/>
     </w:p>
     <w:sectPr>
-      <w:headerReference w:type="even" r:id="rId11"/>
-      <w:headerReference w:type="default" r:id="rId12"/>
-      <w:footerReference w:type="even" r:id="rId13"/>
-      <w:footerReference w:type="default" r:id="rId14"/>
-      <w:headerReference w:type="first" r:id="rId15"/>
-      <w:footerReference w:type="first" r:id="rId16"/>
+      <w:headerReference w:type="even" r:id="rId13"/>
+      <w:headerReference w:type="default" r:id="rId14"/>
+      <w:footerReference w:type="even" r:id="rId15"/>
+      <w:footerReference w:type="default" r:id="rId16"/>
+      <w:headerReference w:type="first" r:id="rId17"/>
+      <w:footerReference w:type="first" r:id="rId18"/>
       <w:pgSz w:w="11906" w:h="16838"/>
       <w:pgMar w:top="1440" w:right="1800" w:bottom="1440" w:left="1800" w:header="708" w:footer="708" w:gutter="0"/>
       <w:cols w:space="708"/>
@@ -2957,6 +3494,7 @@
               <w:lang w:val="en-US"/>
             </w:rPr>
           </w:pPr>
+          <w:proofErr w:type="spellStart"/>
           <w:r>
             <w:rPr>
               <w:i/>
@@ -2964,7 +3502,17 @@
               <w:color w:val="767171" w:themeColor="background2" w:themeShade="80"/>
               <w:lang w:val="en-US"/>
             </w:rPr>
-            <w:t xml:space="preserve">Κωδικός: </w:t>
+            <w:t>Κωδικός</w:t>
+          </w:r>
+          <w:proofErr w:type="spellEnd"/>
+          <w:r>
+            <w:rPr>
+              <w:i/>
+              <w:iCs/>
+              <w:color w:val="767171" w:themeColor="background2" w:themeShade="80"/>
+              <w:lang w:val="en-US"/>
+            </w:rPr>
+            <w:t xml:space="preserve">: </w:t>
           </w:r>
           <w:r>
             <w:rPr>
@@ -3003,6 +3551,7 @@
               <w:color w:val="767171" w:themeColor="background2" w:themeShade="80"/>
             </w:rPr>
           </w:pPr>
+          <w:proofErr w:type="spellStart"/>
           <w:r>
             <w:rPr>
               <w:i/>
@@ -3010,7 +3559,17 @@
               <w:color w:val="767171" w:themeColor="background2" w:themeShade="80"/>
               <w:lang w:val="en-US"/>
             </w:rPr>
-            <w:t>Έκδοση: v</w:t>
+            <w:t>Έκδοση</w:t>
+          </w:r>
+          <w:proofErr w:type="spellEnd"/>
+          <w:r>
+            <w:rPr>
+              <w:i/>
+              <w:iCs/>
+              <w:color w:val="767171" w:themeColor="background2" w:themeShade="80"/>
+              <w:lang w:val="en-US"/>
+            </w:rPr>
+            <w:t>: v</w:t>
           </w:r>
           <w:r>
             <w:rPr>
@@ -3825,6 +4384,119 @@
     </w:lvl>
   </w:abstractNum>
   <w:abstractNum w:abstractNumId="7" w15:restartNumberingAfterBreak="0">
+    <w:nsid w:val="4D4D4DEA"/>
+    <w:multiLevelType w:val="hybridMultilevel"/>
+    <w:tmpl w:val="B39E6068"/>
+    <w:lvl w:ilvl="0" w:tplc="04080001">
+      <w:start w:val="1"/>
+      <w:numFmt w:val="bullet"/>
+      <w:lvlText w:val=""/>
+      <w:lvlJc w:val="left"/>
+      <w:pPr>
+        <w:ind w:left="360" w:hanging="360"/>
+      </w:pPr>
+      <w:rPr>
+        <w:rFonts w:ascii="Symbol" w:hAnsi="Symbol" w:hint="default"/>
+      </w:rPr>
+    </w:lvl>
+    <w:lvl w:ilvl="1" w:tplc="04080003" w:tentative="1">
+      <w:start w:val="1"/>
+      <w:numFmt w:val="bullet"/>
+      <w:lvlText w:val="o"/>
+      <w:lvlJc w:val="left"/>
+      <w:pPr>
+        <w:ind w:left="1080" w:hanging="360"/>
+      </w:pPr>
+      <w:rPr>
+        <w:rFonts w:ascii="Courier New" w:hAnsi="Courier New" w:cs="Courier New" w:hint="default"/>
+      </w:rPr>
+    </w:lvl>
+    <w:lvl w:ilvl="2" w:tplc="04080005" w:tentative="1">
+      <w:start w:val="1"/>
+      <w:numFmt w:val="bullet"/>
+      <w:lvlText w:val=""/>
+      <w:lvlJc w:val="left"/>
+      <w:pPr>
+        <w:ind w:left="1800" w:hanging="360"/>
+      </w:pPr>
+      <w:rPr>
+        <w:rFonts w:ascii="Wingdings" w:hAnsi="Wingdings" w:hint="default"/>
+      </w:rPr>
+    </w:lvl>
+    <w:lvl w:ilvl="3" w:tplc="04080001" w:tentative="1">
+      <w:start w:val="1"/>
+      <w:numFmt w:val="bullet"/>
+      <w:lvlText w:val=""/>
+      <w:lvlJc w:val="left"/>
+      <w:pPr>
+        <w:ind w:left="2520" w:hanging="360"/>
+      </w:pPr>
+      <w:rPr>
+        <w:rFonts w:ascii="Symbol" w:hAnsi="Symbol" w:hint="default"/>
+      </w:rPr>
+    </w:lvl>
+    <w:lvl w:ilvl="4" w:tplc="04080003" w:tentative="1">
+      <w:start w:val="1"/>
+      <w:numFmt w:val="bullet"/>
+      <w:lvlText w:val="o"/>
+      <w:lvlJc w:val="left"/>
+      <w:pPr>
+        <w:ind w:left="3240" w:hanging="360"/>
+      </w:pPr>
+      <w:rPr>
+        <w:rFonts w:ascii="Courier New" w:hAnsi="Courier New" w:cs="Courier New" w:hint="default"/>
+      </w:rPr>
+    </w:lvl>
+    <w:lvl w:ilvl="5" w:tplc="04080005" w:tentative="1">
+      <w:start w:val="1"/>
+      <w:numFmt w:val="bullet"/>
+      <w:lvlText w:val=""/>
+      <w:lvlJc w:val="left"/>
+      <w:pPr>
+        <w:ind w:left="3960" w:hanging="360"/>
+      </w:pPr>
+      <w:rPr>
+        <w:rFonts w:ascii="Wingdings" w:hAnsi="Wingdings" w:hint="default"/>
+      </w:rPr>
+    </w:lvl>
+    <w:lvl w:ilvl="6" w:tplc="04080001" w:tentative="1">
+      <w:start w:val="1"/>
+      <w:numFmt w:val="bullet"/>
+      <w:lvlText w:val=""/>
+      <w:lvlJc w:val="left"/>
+      <w:pPr>
+        <w:ind w:left="4680" w:hanging="360"/>
+      </w:pPr>
+      <w:rPr>
+        <w:rFonts w:ascii="Symbol" w:hAnsi="Symbol" w:hint="default"/>
+      </w:rPr>
+    </w:lvl>
+    <w:lvl w:ilvl="7" w:tplc="04080003" w:tentative="1">
+      <w:start w:val="1"/>
+      <w:numFmt w:val="bullet"/>
+      <w:lvlText w:val="o"/>
+      <w:lvlJc w:val="left"/>
+      <w:pPr>
+        <w:ind w:left="5400" w:hanging="360"/>
+      </w:pPr>
+      <w:rPr>
+        <w:rFonts w:ascii="Courier New" w:hAnsi="Courier New" w:cs="Courier New" w:hint="default"/>
+      </w:rPr>
+    </w:lvl>
+    <w:lvl w:ilvl="8" w:tplc="04080005" w:tentative="1">
+      <w:start w:val="1"/>
+      <w:numFmt w:val="bullet"/>
+      <w:lvlText w:val=""/>
+      <w:lvlJc w:val="left"/>
+      <w:pPr>
+        <w:ind w:left="6120" w:hanging="360"/>
+      </w:pPr>
+      <w:rPr>
+        <w:rFonts w:ascii="Wingdings" w:hAnsi="Wingdings" w:hint="default"/>
+      </w:rPr>
+    </w:lvl>
+  </w:abstractNum>
+  <w:abstractNum w:abstractNumId="8" w15:restartNumberingAfterBreak="0">
     <w:nsid w:val="563502F6"/>
     <w:multiLevelType w:val="hybridMultilevel"/>
     <w:tmpl w:val="4AD8CE84"/>
@@ -3913,7 +4585,7 @@
       </w:pPr>
     </w:lvl>
   </w:abstractNum>
-  <w:abstractNum w:abstractNumId="8" w15:restartNumberingAfterBreak="0">
+  <w:abstractNum w:abstractNumId="9" w15:restartNumberingAfterBreak="0">
     <w:nsid w:val="65AA73BD"/>
     <w:multiLevelType w:val="hybridMultilevel"/>
     <w:tmpl w:val="B6EE5432"/>
@@ -4036,10 +4708,10 @@
     <w:abstractNumId w:val="2"/>
   </w:num>
   <w:num w:numId="4" w16cid:durableId="750659565">
-    <w:abstractNumId w:val="8"/>
+    <w:abstractNumId w:val="9"/>
   </w:num>
   <w:num w:numId="5" w16cid:durableId="2004354857">
-    <w:abstractNumId w:val="7"/>
+    <w:abstractNumId w:val="8"/>
   </w:num>
   <w:num w:numId="6" w16cid:durableId="1235320010">
     <w:abstractNumId w:val="4"/>
@@ -4052,6 +4724,9 @@
   </w:num>
   <w:num w:numId="9" w16cid:durableId="886987101">
     <w:abstractNumId w:val="1"/>
+  </w:num>
+  <w:num w:numId="10" w16cid:durableId="1375424749">
+    <w:abstractNumId w:val="7"/>
   </w:num>
 </w:numbering>
 </file>
@@ -4458,7 +5133,7 @@
     <w:name w:val="Normal"/>
     <w:aliases w:val="Mine"/>
     <w:qFormat/>
-    <w:rsid w:val="001B3086"/>
+    <w:rsid w:val="00CF645A"/>
     <w:pPr>
       <w:jc w:val="left"/>
     </w:pPr>

</xml_diff>